<commit_message>
plot 6 per geo scale
</commit_message>
<xml_diff>
--- a/figures/scenario_cat.docx
+++ b/figures/scenario_cat.docx
@@ -1298,7 +1298,7 @@
         <mc:AlternateContent>
           <mc:Choice Requires="wps">
             <w:drawing>
-              <wp:anchor distT="0" distB="0" distL="114300" distR="114300" simplePos="0" relativeHeight="251895808" behindDoc="0" locked="0" layoutInCell="1" allowOverlap="1">
+              <wp:anchor distT="0" distB="0" distL="114300" distR="114300" simplePos="0" relativeHeight="251900928" behindDoc="0" locked="0" layoutInCell="1" allowOverlap="1">
                 <wp:simplePos x="0" y="0"/>
                 <wp:positionH relativeFrom="column">
                   <wp:posOffset>-177800</wp:posOffset>
@@ -1370,7 +1370,7 @@
           </mc:Choice>
           <mc:Fallback>
             <w:pict>
-              <v:oval w14:anchorId="7316D4A2" id="Ellipse 1" o:spid="_x0000_s1026" style="position:absolute;margin-left:-14pt;margin-top:4.75pt;width:390.6pt;height:240pt;z-index:251895808;visibility:visible;mso-wrap-style:square;mso-width-percent:0;mso-height-percent:0;mso-wrap-distance-left:9pt;mso-wrap-distance-top:0;mso-wrap-distance-right:9pt;mso-wrap-distance-bottom:0;mso-position-horizontal:absolute;mso-position-horizontal-relative:text;mso-position-vertical:absolute;mso-position-vertical-relative:text;mso-width-percent:0;mso-height-percent:0;mso-width-relative:margin;mso-height-relative:margin;v-text-anchor:middle" o:gfxdata="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" fillcolor="white [3212]" strokecolor="#4472c4 [3208]" strokeweight="1pt">
+              <v:oval w14:anchorId="6E67FA43" id="Ellipse 1" o:spid="_x0000_s1026" style="position:absolute;margin-left:-14pt;margin-top:4.75pt;width:390.6pt;height:240pt;z-index:251900928;visibility:visible;mso-wrap-style:square;mso-width-percent:0;mso-height-percent:0;mso-wrap-distance-left:9pt;mso-wrap-distance-top:0;mso-wrap-distance-right:9pt;mso-wrap-distance-bottom:0;mso-position-horizontal:absolute;mso-position-horizontal-relative:text;mso-position-vertical:absolute;mso-position-vertical-relative:text;mso-width-percent:0;mso-height-percent:0;mso-width-relative:margin;mso-height-relative:margin;v-text-anchor:middle" o:gfxdata="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" fillcolor="white [3212]" strokecolor="#4472c4 [3208]" strokeweight="1pt">
                 <v:fill opacity="0"/>
                 <v:stroke joinstyle="miter"/>
               </v:oval>
@@ -1884,13 +1884,8 @@
                             <w:pPr>
                               <w:spacing w:line="240" w:lineRule="auto"/>
                             </w:pPr>
-                            <w:proofErr w:type="spellStart"/>
                             <w:r>
-                              <w:t>Shen</w:t>
-                            </w:r>
-                            <w:proofErr w:type="spellEnd"/>
-                            <w:r>
-                              <w:t>, 2022</w:t>
+                              <w:t>Shen, 2022</w:t>
                             </w:r>
                           </w:p>
                           <w:p>
@@ -4885,7 +4880,7 @@
         <mc:AlternateContent>
           <mc:Choice Requires="wps">
             <w:drawing>
-              <wp:anchor distT="0" distB="0" distL="114300" distR="114300" simplePos="0" relativeHeight="251892736" behindDoc="0" locked="0" layoutInCell="1" allowOverlap="1" wp14:anchorId="172D74F5" wp14:editId="45ECA376">
+              <wp:anchor distT="0" distB="0" distL="114300" distR="114300" simplePos="0" relativeHeight="251898880" behindDoc="0" locked="0" layoutInCell="1" allowOverlap="1" wp14:anchorId="172D74F5" wp14:editId="45ECA376">
                 <wp:simplePos x="0" y="0"/>
                 <wp:positionH relativeFrom="column">
                   <wp:posOffset>1219200</wp:posOffset>
@@ -4957,7 +4952,7 @@
           </mc:Choice>
           <mc:Fallback>
             <w:pict>
-              <v:oval w14:anchorId="2D3CD54A" id="Ellipse 25" o:spid="_x0000_s1026" style="position:absolute;margin-left:96pt;margin-top:24.85pt;width:280.8pt;height:204pt;z-index:251892736;visibility:visible;mso-wrap-style:square;mso-width-percent:0;mso-height-percent:0;mso-wrap-distance-left:9pt;mso-wrap-distance-top:0;mso-wrap-distance-right:9pt;mso-wrap-distance-bottom:0;mso-position-horizontal:absolute;mso-position-horizontal-relative:text;mso-position-vertical:absolute;mso-position-vertical-relative:text;mso-width-percent:0;mso-height-percent:0;mso-width-relative:margin;mso-height-relative:margin;v-text-anchor:middle" o:gfxdata="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" fillcolor="white [3212]" strokecolor="#7030a0" strokeweight="1pt">
+              <v:oval w14:anchorId="355CEFD7" id="Ellipse 25" o:spid="_x0000_s1026" style="position:absolute;margin-left:96pt;margin-top:24.85pt;width:280.8pt;height:204pt;z-index:251898880;visibility:visible;mso-wrap-style:square;mso-width-percent:0;mso-height-percent:0;mso-wrap-distance-left:9pt;mso-wrap-distance-top:0;mso-wrap-distance-right:9pt;mso-wrap-distance-bottom:0;mso-position-horizontal:absolute;mso-position-horizontal-relative:text;mso-position-vertical:absolute;mso-position-vertical-relative:text;mso-width-percent:0;mso-height-percent:0;mso-width-relative:margin;mso-height-relative:margin;v-text-anchor:middle" o:gfxdata="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" fillcolor="white [3212]" strokecolor="#7030a0" strokeweight="1pt">
                 <v:fill opacity="0"/>
                 <v:stroke joinstyle="miter"/>
               </v:oval>
@@ -6304,7 +6299,7 @@
         <mc:AlternateContent>
           <mc:Choice Requires="wpg">
             <w:drawing>
-              <wp:anchor distT="0" distB="0" distL="114300" distR="114300" simplePos="0" relativeHeight="251891712" behindDoc="0" locked="0" layoutInCell="1" allowOverlap="1">
+              <wp:anchor distT="0" distB="0" distL="114300" distR="114300" simplePos="0" relativeHeight="251899904" behindDoc="0" locked="0" layoutInCell="1" allowOverlap="1">
                 <wp:simplePos x="0" y="0"/>
                 <wp:positionH relativeFrom="column">
                   <wp:posOffset>3399692</wp:posOffset>
@@ -6445,8 +6440,12 @@
           </mc:Choice>
           <mc:Fallback>
             <w:pict>
-              <v:group id="Groupe 200" o:spid="_x0000_s1076" style="position:absolute;left:0;text-align:left;margin-left:267.7pt;margin-top:10.15pt;width:162pt;height:156.45pt;z-index:251891712;mso-width-relative:margin;mso-height-relative:margin" coordorigin="-426,7029" coordsize="27660,23926" o:gfxdata="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">
-                <v:shape id="_x0000_s1077" type="#_x0000_t202" style="position:absolute;left:8657;top:27473;width:10913;height:3339;visibility:visible;mso-wrap-style:square;v-text-anchor:top" o:gfxdata="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" strokecolor="white [3212]">
+              <v:group id="Groupe 200" o:spid="_x0000_s1075" style="position:absolute;left:0;text-align:left;margin-left:267.7pt;margin-top:10.15pt;width:162pt;height:156.45pt;z-index:251899904;mso-width-relative:margin;mso-height-relative:margin" coordorigin="-426,7029" coordsize="27660,23926" o:gfxdata="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">
+                <v:shapetype id="_x0000_t202" coordsize="21600,21600" o:spt="202" path="m,l,21600r21600,l21600,xe">
+                  <v:stroke joinstyle="miter"/>
+                  <v:path gradientshapeok="t" o:connecttype="rect"/>
+                </v:shapetype>
+                <v:shape id="_x0000_s1076" type="#_x0000_t202" style="position:absolute;left:8657;top:27473;width:10913;height:3339;visibility:visible;mso-wrap-style:square;v-text-anchor:top" o:gfxdata="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" strokecolor="white [3212]">
                   <v:textbox>
                     <w:txbxContent>
                       <w:p>
@@ -6476,7 +6475,7 @@
                     </w:txbxContent>
                   </v:textbox>
                 </v:shape>
-                <v:oval id="Ellipse 195" o:spid="_x0000_s1078" style="position:absolute;left:-426;top:7029;width:27660;height:23927;visibility:visible;mso-wrap-style:square;v-text-anchor:middle" o:gfxdata="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" fillcolor="white [3212]" strokecolor="#00b050" strokeweight="1pt">
+                <v:oval id="Ellipse 195" o:spid="_x0000_s1077" style="position:absolute;left:-426;top:7029;width:27660;height:23927;visibility:visible;mso-wrap-style:square;v-text-anchor:middle" o:gfxdata="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" fillcolor="white [3212]" strokecolor="#00b050" strokeweight="1pt">
                   <v:fill opacity="0"/>
                   <v:stroke joinstyle="miter"/>
                 </v:oval>
@@ -6795,7 +6794,10 @@
                               <w:spacing w:line="240" w:lineRule="auto"/>
                             </w:pPr>
                             <w:r>
-                              <w:t>Dimitrova, 2022</w:t>
+                              <w:t>Dimitrova,</w:t>
+                            </w:r>
+                            <w:r>
+                              <w:t xml:space="preserve"> 2021</w:t>
                             </w:r>
                           </w:p>
                           <w:p>
@@ -6822,7 +6824,7 @@
           </mc:Choice>
           <mc:Fallback>
             <w:pict>
-              <v:shape w14:anchorId="091275F9" id="_x0000_s1081" type="#_x0000_t202" style="position:absolute;left:0;text-align:left;margin-left:284.6pt;margin-top:5.9pt;width:88.8pt;height:23.4pt;z-index:251771904;visibility:visible;mso-wrap-style:square;mso-width-percent:0;mso-height-percent:0;mso-wrap-distance-left:9pt;mso-wrap-distance-top:3.6pt;mso-wrap-distance-right:9pt;mso-wrap-distance-bottom:3.6pt;mso-position-horizontal:absolute;mso-position-horizontal-relative:text;mso-position-vertical:absolute;mso-position-vertical-relative:text;mso-width-percent:0;mso-height-percent:0;mso-width-relative:margin;mso-height-relative:margin;v-text-anchor:top" o:gfxdata="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" strokecolor="white [3212]">
+              <v:shape w14:anchorId="091275F9" id="_x0000_s1080" type="#_x0000_t202" style="position:absolute;left:0;text-align:left;margin-left:284.6pt;margin-top:5.9pt;width:88.8pt;height:23.4pt;z-index:251771904;visibility:visible;mso-wrap-style:square;mso-width-percent:0;mso-height-percent:0;mso-wrap-distance-left:9pt;mso-wrap-distance-top:3.6pt;mso-wrap-distance-right:9pt;mso-wrap-distance-bottom:3.6pt;mso-position-horizontal:absolute;mso-position-horizontal-relative:text;mso-position-vertical:absolute;mso-position-vertical-relative:text;mso-width-percent:0;mso-height-percent:0;mso-width-relative:margin;mso-height-relative:margin;v-text-anchor:top" o:gfxdata="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" strokecolor="white [3212]">
                 <v:textbox>
                   <w:txbxContent>
                     <w:p>
@@ -6830,7 +6832,10 @@
                         <w:spacing w:line="240" w:lineRule="auto"/>
                       </w:pPr>
                       <w:r>
-                        <w:t>Dimitrova, 2022</w:t>
+                        <w:t>Dimitrova,</w:t>
+                      </w:r>
+                      <w:r>
+                        <w:t xml:space="preserve"> 2021</w:t>
                       </w:r>
                     </w:p>
                     <w:p>
@@ -6903,7 +6908,7 @@
                               <w:spacing w:line="240" w:lineRule="auto"/>
                             </w:pPr>
                             <w:r>
-                              <w:t>Dimitrova, 2023</w:t>
+                              <w:t>Dimitrova, 2022</w:t>
                             </w:r>
                           </w:p>
                           <w:p>
@@ -6935,7 +6940,7 @@
           </mc:Choice>
           <mc:Fallback>
             <w:pict>
-              <v:shape w14:anchorId="51F4D4C7" id="_x0000_s1074" type="#_x0000_t202" style="position:absolute;left:0;text-align:left;margin-left:185.55pt;margin-top:23.3pt;width:87pt;height:21.6pt;z-index:251711488;visibility:visible;mso-wrap-style:square;mso-width-percent:0;mso-height-percent:0;mso-wrap-distance-left:9pt;mso-wrap-distance-top:3.6pt;mso-wrap-distance-right:9pt;mso-wrap-distance-bottom:3.6pt;mso-position-horizontal:absolute;mso-position-horizontal-relative:text;mso-position-vertical:absolute;mso-position-vertical-relative:text;mso-width-percent:0;mso-height-percent:0;mso-width-relative:margin;mso-height-relative:margin;v-text-anchor:top" o:gfxdata="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" strokecolor="white [3212]">
+              <v:shape w14:anchorId="51F4D4C7" id="_x0000_s1081" type="#_x0000_t202" style="position:absolute;left:0;text-align:left;margin-left:185.55pt;margin-top:23.3pt;width:87pt;height:21.6pt;z-index:251711488;visibility:visible;mso-wrap-style:square;mso-width-percent:0;mso-height-percent:0;mso-wrap-distance-left:9pt;mso-wrap-distance-top:3.6pt;mso-wrap-distance-right:9pt;mso-wrap-distance-bottom:3.6pt;mso-position-horizontal:absolute;mso-position-horizontal-relative:text;mso-position-vertical:absolute;mso-position-vertical-relative:text;mso-width-percent:0;mso-height-percent:0;mso-width-relative:margin;mso-height-relative:margin;v-text-anchor:top" o:gfxdata="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" strokecolor="white [3212]">
                 <v:textbox>
                   <w:txbxContent>
                     <w:p>
@@ -6943,7 +6948,7 @@
                         <w:spacing w:line="240" w:lineRule="auto"/>
                       </w:pPr>
                       <w:r>
-                        <w:t>Dimitrova, 2023</w:t>
+                        <w:t>Dimitrova, 2022</w:t>
                       </w:r>
                     </w:p>
                     <w:p>
@@ -7739,7 +7744,7 @@
         <mc:AlternateContent>
           <mc:Choice Requires="wps">
             <w:drawing>
-              <wp:anchor distT="45720" distB="45720" distL="114300" distR="114300" simplePos="0" relativeHeight="251730944" behindDoc="0" locked="0" layoutInCell="1" allowOverlap="1" wp14:anchorId="5719D8B5" wp14:editId="159B7DCF">
+              <wp:anchor distT="45720" distB="45720" distL="114300" distR="114300" simplePos="0" relativeHeight="251897856" behindDoc="0" locked="0" layoutInCell="1" allowOverlap="1" wp14:anchorId="5719D8B5" wp14:editId="159B7DCF">
                 <wp:simplePos x="0" y="0"/>
                 <wp:positionH relativeFrom="column">
                   <wp:posOffset>4515338</wp:posOffset>
@@ -7814,7 +7819,7 @@
           </mc:Choice>
           <mc:Fallback>
             <w:pict>
-              <v:shape w14:anchorId="5719D8B5" id="_x0000_s1081" type="#_x0000_t202" style="position:absolute;left:0;text-align:left;margin-left:355.55pt;margin-top:23.25pt;width:61.8pt;height:23.4pt;z-index:251730944;visibility:visible;mso-wrap-style:square;mso-width-percent:0;mso-height-percent:0;mso-wrap-distance-left:9pt;mso-wrap-distance-top:3.6pt;mso-wrap-distance-right:9pt;mso-wrap-distance-bottom:3.6pt;mso-position-horizontal:absolute;mso-position-horizontal-relative:text;mso-position-vertical:absolute;mso-position-vertical-relative:text;mso-width-percent:0;mso-height-percent:0;mso-width-relative:margin;mso-height-relative:margin;v-text-anchor:top" o:gfxdata="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" strokecolor="white [3212]">
+              <v:shape w14:anchorId="5719D8B5" id="_x0000_s1088" type="#_x0000_t202" style="position:absolute;left:0;text-align:left;margin-left:355.55pt;margin-top:23.25pt;width:61.8pt;height:23.4pt;z-index:251897856;visibility:visible;mso-wrap-style:square;mso-width-percent:0;mso-height-percent:0;mso-wrap-distance-left:9pt;mso-wrap-distance-top:3.6pt;mso-wrap-distance-right:9pt;mso-wrap-distance-bottom:3.6pt;mso-position-horizontal:absolute;mso-position-horizontal-relative:text;mso-position-vertical:absolute;mso-position-vertical-relative:text;mso-width-percent:0;mso-height-percent:0;mso-width-relative:margin;mso-height-relative:margin;v-text-anchor:top" o:gfxdata="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" strokecolor="white [3212]">
                 <v:textbox>
                   <w:txbxContent>
                     <w:p>
@@ -15608,7 +15613,7 @@
 </file>
 
 <file path=customXml/itemProps1.xml><?xml version="1.0" encoding="utf-8"?>
-<ds:datastoreItem xmlns:ds="http://schemas.openxmlformats.org/officeDocument/2006/customXml" ds:itemID="{47D4C7A7-07AF-4CB3-9332-7C88E7C7ABEA}">
+<ds:datastoreItem xmlns:ds="http://schemas.openxmlformats.org/officeDocument/2006/customXml" ds:itemID="{D1EDF0DC-F44F-4BA0-847E-91384FF18696}">
   <ds:schemaRefs>
     <ds:schemaRef ds:uri="http://schemas.openxmlformats.org/officeDocument/2006/bibliography"/>
   </ds:schemaRefs>

</xml_diff>